<commit_message>
[*] Modifed ASP.NET MVC Process Module, Add Routing processing flow
</commit_message>
<xml_diff>
--- a/ASP.NET/WebForm/ASP.NET WebForm 页面生命周期.docx
+++ b/ASP.NET/WebForm/ASP.NET WebForm 页面生命周期.docx
@@ -71,21 +71,7 @@
           <w:szCs w:val="24"/>
           <w:lang w:val="en-US" w:eastAsia="zh-CN"/>
         </w:rPr>
-        <w:t>HTTP请求进入到HttpRuntime Pipeline的时候，当流程进入到第7</w:t>
-      </w:r>
-      <w:bookmarkStart w:id="0" w:name="_GoBack"/>
-      <w:bookmarkEnd w:id="0"/>
-      <w:r>
-        <w:rPr>
-          <w:rFonts w:hint="eastAsia" w:ascii="微软雅黑" w:hAnsi="微软雅黑" w:eastAsia="微软雅黑" w:cs="微软雅黑"/>
-          <w:b w:val="0"/>
-          <w:bCs w:val="0"/>
-          <w:color w:val="auto"/>
-          <w:sz w:val="24"/>
-          <w:szCs w:val="24"/>
-          <w:lang w:val="en-US" w:eastAsia="zh-CN"/>
-        </w:rPr>
-        <w:t>个管道【</w:t>
+        <w:t>HTTP请求进入到HttpRuntime Pipeline的时候，当流程进入到第7个管道【</w:t>
       </w:r>
       <w:r>
         <w:rPr>
@@ -134,7 +120,21 @@
           <w:szCs w:val="24"/>
           <w:lang w:val="en-US" w:eastAsia="zh-CN"/>
         </w:rPr>
-        <w:t>会根据当前请求资源的后缀名，在machine.config(默认配置文件，文件名和其所在位置可能根据.NET Framework的版本而具有不同的体现，可以参考这篇文章：</w:t>
+        <w:t>会根据当前请求资源的后缀名，在machine.config</w:t>
+      </w:r>
+      <w:bookmarkStart w:id="0" w:name="_GoBack"/>
+      <w:bookmarkEnd w:id="0"/>
+      <w:r>
+        <w:rPr>
+          <w:rFonts w:hint="eastAsia" w:ascii="微软雅黑" w:hAnsi="微软雅黑" w:eastAsia="微软雅黑" w:cs="微软雅黑"/>
+          <w:b w:val="0"/>
+          <w:bCs w:val="0"/>
+          <w:color w:val="auto"/>
+          <w:sz w:val="24"/>
+          <w:szCs w:val="24"/>
+          <w:lang w:val="en-US" w:eastAsia="zh-CN"/>
+        </w:rPr>
+        <w:t>(默认配置文件，文件名和其所在位置可能根据.NET Framework的版本而具有不同的体现，可以参考这篇文章：</w:t>
       </w:r>
       <w:r>
         <w:rPr>
@@ -267,7 +267,7 @@
         <w:drawing>
           <wp:inline distT="0" distB="0" distL="114300" distR="114300">
             <wp:extent cx="4280535" cy="7355840"/>
-            <wp:effectExtent l="0" t="0" r="5715" b="16510"/>
+            <wp:effectExtent l="0" t="0" r="1905" b="5080"/>
             <wp:docPr id="5" name="图片 5" descr="微信截图_20190603230459"/>
             <wp:cNvGraphicFramePr>
               <a:graphicFrameLocks xmlns:a="http://schemas.openxmlformats.org/drawingml/2006/main" noChangeAspect="1"/>
@@ -4606,7 +4606,7 @@
     <w:lsdException w:unhideWhenUsed="0" w:uiPriority="0" w:semiHidden="0" w:name="HTML Sample"/>
     <w:lsdException w:unhideWhenUsed="0" w:uiPriority="0" w:semiHidden="0" w:name="HTML Typewriter"/>
     <w:lsdException w:unhideWhenUsed="0" w:uiPriority="0" w:semiHidden="0" w:name="HTML Variable"/>
-    <w:lsdException w:unhideWhenUsed="0" w:uiPriority="0" w:name="Normal Table"/>
+    <w:lsdException w:qFormat="1" w:unhideWhenUsed="0" w:uiPriority="0" w:name="Normal Table"/>
     <w:lsdException w:unhideWhenUsed="0" w:uiPriority="0" w:semiHidden="0" w:name="annotation subject"/>
     <w:lsdException w:unhideWhenUsed="0" w:uiPriority="0" w:semiHidden="0" w:name="Table Simple 1"/>
     <w:lsdException w:unhideWhenUsed="0" w:uiPriority="0" w:semiHidden="0" w:name="Table Simple 2"/>
@@ -4776,6 +4776,7 @@
   <w:style w:type="table" w:default="1" w:styleId="2">
     <w:name w:val="Normal Table"/>
     <w:semiHidden/>
+    <w:qFormat/>
     <w:uiPriority w:val="0"/>
     <w:tblPr>
       <w:tblCellMar>

</xml_diff>